<commit_message>
Report fixed: cource name
</commit_message>
<xml_diff>
--- a/report.docx
+++ b/report.docx
@@ -92,7 +92,27 @@
           <w:sz w:val="28"/>
           <w:szCs w:val="28"/>
         </w:rPr>
-        <w:t>Кафедра ИУ5. Курс «Основы информатики»</w:t>
+        <w:t>Кафедра ИУ5. Курс «</w:t>
+      </w:r>
+      <w:r>
+        <w:rPr>
+          <w:rFonts w:ascii="Arial" w:hAnsi="Arial" w:cs="Arial"/>
+          <w:color w:val="000000"/>
+          <w:sz w:val="28"/>
+          <w:szCs w:val="28"/>
+        </w:rPr>
+        <w:t>Базовые компоненты интернет-технологий</w:t>
+      </w:r>
+      <w:bookmarkStart w:id="0" w:name="_GoBack"/>
+      <w:bookmarkEnd w:id="0"/>
+      <w:r>
+        <w:rPr>
+          <w:rFonts w:ascii="Arial" w:hAnsi="Arial" w:cs="Arial"/>
+          <w:color w:val="000000"/>
+          <w:sz w:val="28"/>
+          <w:szCs w:val="28"/>
+        </w:rPr>
+        <w:t>»</w:t>
       </w:r>
     </w:p>
     <w:p>
@@ -264,15 +284,7 @@
                 <w:color w:val="000000"/>
                 <w:lang w:val="en-US"/>
               </w:rPr>
-              <w:t>3</w:t>
-            </w:r>
-            <w:r>
-              <w:rPr>
-                <w:rFonts w:ascii="Arial" w:hAnsi="Arial" w:cs="Arial"/>
-                <w:color w:val="000000"/>
-                <w:lang w:val="en-US"/>
-              </w:rPr>
-              <w:t>4</w:t>
+              <w:t>34</w:t>
             </w:r>
             <w:r>
               <w:rPr>
@@ -853,7 +865,7 @@
           <w:sz w:val="19"/>
           <w:szCs w:val="19"/>
           <w:highlight w:val="white"/>
-          <w:lang w:val="en-US" w:eastAsia="en-US"/>
+          <w:lang w:eastAsia="en-US"/>
         </w:rPr>
       </w:pPr>
       <w:proofErr w:type="gramStart"/>
@@ -876,9 +888,31 @@
           <w:sz w:val="19"/>
           <w:szCs w:val="19"/>
           <w:highlight w:val="white"/>
-          <w:lang w:val="en-US" w:eastAsia="en-US"/>
-        </w:rPr>
-        <w:t xml:space="preserve"> System;</w:t>
+          <w:lang w:eastAsia="en-US"/>
+        </w:rPr>
+        <w:t xml:space="preserve"> </w:t>
+      </w:r>
+      <w:r>
+        <w:rPr>
+          <w:rFonts w:ascii="Consolas" w:eastAsiaTheme="minorHAnsi" w:hAnsi="Consolas" w:cs="Consolas"/>
+          <w:color w:val="000000"/>
+          <w:sz w:val="19"/>
+          <w:szCs w:val="19"/>
+          <w:highlight w:val="white"/>
+          <w:lang w:val="en-US" w:eastAsia="en-US"/>
+        </w:rPr>
+        <w:t>System</w:t>
+      </w:r>
+      <w:r>
+        <w:rPr>
+          <w:rFonts w:ascii="Consolas" w:eastAsiaTheme="minorHAnsi" w:hAnsi="Consolas" w:cs="Consolas"/>
+          <w:color w:val="000000"/>
+          <w:sz w:val="19"/>
+          <w:szCs w:val="19"/>
+          <w:highlight w:val="white"/>
+          <w:lang w:eastAsia="en-US"/>
+        </w:rPr>
+        <w:t>;</w:t>
       </w:r>
     </w:p>
     <w:p>
@@ -3634,19 +3668,30 @@
           <w:sz w:val="19"/>
           <w:szCs w:val="19"/>
           <w:highlight w:val="white"/>
-          <w:lang w:val="en-US" w:eastAsia="en-US"/>
-        </w:rPr>
-      </w:pPr>
-      <w:r>
-        <w:rPr>
-          <w:rFonts w:ascii="Consolas" w:eastAsiaTheme="minorHAnsi" w:hAnsi="Consolas" w:cs="Consolas"/>
-          <w:color w:val="000000"/>
-          <w:sz w:val="19"/>
-          <w:szCs w:val="19"/>
-          <w:highlight w:val="white"/>
-          <w:lang w:val="en-US" w:eastAsia="en-US"/>
-        </w:rPr>
-        <w:t xml:space="preserve">            }</w:t>
+          <w:lang w:eastAsia="en-US"/>
+        </w:rPr>
+      </w:pPr>
+      <w:r>
+        <w:rPr>
+          <w:rFonts w:ascii="Consolas" w:eastAsiaTheme="minorHAnsi" w:hAnsi="Consolas" w:cs="Consolas"/>
+          <w:color w:val="000000"/>
+          <w:sz w:val="19"/>
+          <w:szCs w:val="19"/>
+          <w:highlight w:val="white"/>
+          <w:lang w:val="en-US" w:eastAsia="en-US"/>
+        </w:rPr>
+        <w:t xml:space="preserve">            </w:t>
+      </w:r>
+      <w:r>
+        <w:rPr>
+          <w:rFonts w:ascii="Consolas" w:eastAsiaTheme="minorHAnsi" w:hAnsi="Consolas" w:cs="Consolas"/>
+          <w:color w:val="000000"/>
+          <w:sz w:val="19"/>
+          <w:szCs w:val="19"/>
+          <w:highlight w:val="white"/>
+          <w:lang w:eastAsia="en-US"/>
+        </w:rPr>
+        <w:t>}</w:t>
       </w:r>
     </w:p>
     <w:p>
@@ -3660,7 +3705,7 @@
           <w:sz w:val="19"/>
           <w:szCs w:val="19"/>
           <w:highlight w:val="white"/>
-          <w:lang w:val="en-US" w:eastAsia="en-US"/>
+          <w:lang w:eastAsia="en-US"/>
         </w:rPr>
       </w:pPr>
     </w:p>
@@ -3675,17 +3720,17 @@
           <w:sz w:val="19"/>
           <w:szCs w:val="19"/>
           <w:highlight w:val="white"/>
-          <w:lang w:val="en-US" w:eastAsia="en-US"/>
-        </w:rPr>
-      </w:pPr>
-      <w:r>
-        <w:rPr>
-          <w:rFonts w:ascii="Consolas" w:eastAsiaTheme="minorHAnsi" w:hAnsi="Consolas" w:cs="Consolas"/>
-          <w:color w:val="000000"/>
-          <w:sz w:val="19"/>
-          <w:szCs w:val="19"/>
-          <w:highlight w:val="white"/>
-          <w:lang w:val="en-US" w:eastAsia="en-US"/>
+          <w:lang w:eastAsia="en-US"/>
+        </w:rPr>
+      </w:pPr>
+      <w:r>
+        <w:rPr>
+          <w:rFonts w:ascii="Consolas" w:eastAsiaTheme="minorHAnsi" w:hAnsi="Consolas" w:cs="Consolas"/>
+          <w:color w:val="000000"/>
+          <w:sz w:val="19"/>
+          <w:szCs w:val="19"/>
+          <w:highlight w:val="white"/>
+          <w:lang w:eastAsia="en-US"/>
         </w:rPr>
         <w:t xml:space="preserve">            </w:t>
       </w:r>
@@ -3702,29 +3747,7 @@
         </w:rPr>
         <w:t>Console</w:t>
       </w:r>
-      <w:r>
-        <w:rPr>
-          <w:rFonts w:ascii="Consolas" w:eastAsiaTheme="minorHAnsi" w:hAnsi="Consolas" w:cs="Consolas"/>
-          <w:color w:val="000000"/>
-          <w:sz w:val="19"/>
-          <w:szCs w:val="19"/>
-          <w:highlight w:val="white"/>
-          <w:lang w:val="en-US" w:eastAsia="en-US"/>
-        </w:rPr>
-        <w:t>.ReadLine</w:t>
-      </w:r>
       <w:proofErr w:type="spellEnd"/>
-      <w:r>
-        <w:rPr>
-          <w:rFonts w:ascii="Consolas" w:eastAsiaTheme="minorHAnsi" w:hAnsi="Consolas" w:cs="Consolas"/>
-          <w:color w:val="000000"/>
-          <w:sz w:val="19"/>
-          <w:szCs w:val="19"/>
-          <w:highlight w:val="white"/>
-          <w:lang w:val="en-US" w:eastAsia="en-US"/>
-        </w:rPr>
-        <w:t>(</w:t>
-      </w:r>
       <w:proofErr w:type="gramEnd"/>
       <w:r>
         <w:rPr>
@@ -3733,9 +3756,35 @@
           <w:sz w:val="19"/>
           <w:szCs w:val="19"/>
           <w:highlight w:val="white"/>
-          <w:lang w:val="en-US" w:eastAsia="en-US"/>
-        </w:rPr>
-        <w:t xml:space="preserve">); </w:t>
+          <w:lang w:eastAsia="en-US"/>
+        </w:rPr>
+        <w:t>.</w:t>
+      </w:r>
+      <w:proofErr w:type="spellStart"/>
+      <w:proofErr w:type="gramStart"/>
+      <w:r>
+        <w:rPr>
+          <w:rFonts w:ascii="Consolas" w:eastAsiaTheme="minorHAnsi" w:hAnsi="Consolas" w:cs="Consolas"/>
+          <w:color w:val="000000"/>
+          <w:sz w:val="19"/>
+          <w:szCs w:val="19"/>
+          <w:highlight w:val="white"/>
+          <w:lang w:val="en-US" w:eastAsia="en-US"/>
+        </w:rPr>
+        <w:t>ReadLine</w:t>
+      </w:r>
+      <w:proofErr w:type="spellEnd"/>
+      <w:proofErr w:type="gramEnd"/>
+      <w:r>
+        <w:rPr>
+          <w:rFonts w:ascii="Consolas" w:eastAsiaTheme="minorHAnsi" w:hAnsi="Consolas" w:cs="Consolas"/>
+          <w:color w:val="000000"/>
+          <w:sz w:val="19"/>
+          <w:szCs w:val="19"/>
+          <w:highlight w:val="white"/>
+          <w:lang w:eastAsia="en-US"/>
+        </w:rPr>
+        <w:t xml:space="preserve">(); </w:t>
       </w:r>
       <w:r>
         <w:rPr>
@@ -3744,9 +3793,20 @@
           <w:sz w:val="19"/>
           <w:szCs w:val="19"/>
           <w:highlight w:val="white"/>
-          <w:lang w:val="en-US" w:eastAsia="en-US"/>
-        </w:rPr>
-        <w:t>//delay</w:t>
+          <w:lang w:eastAsia="en-US"/>
+        </w:rPr>
+        <w:t>//</w:t>
+      </w:r>
+      <w:r>
+        <w:rPr>
+          <w:rFonts w:ascii="Consolas" w:eastAsiaTheme="minorHAnsi" w:hAnsi="Consolas" w:cs="Consolas"/>
+          <w:color w:val="008000"/>
+          <w:sz w:val="19"/>
+          <w:szCs w:val="19"/>
+          <w:highlight w:val="white"/>
+          <w:lang w:val="en-US" w:eastAsia="en-US"/>
+        </w:rPr>
+        <w:t>delay</w:t>
       </w:r>
     </w:p>
     <w:p>
@@ -3760,17 +3820,17 @@
           <w:sz w:val="19"/>
           <w:szCs w:val="19"/>
           <w:highlight w:val="white"/>
-          <w:lang w:val="en-US" w:eastAsia="en-US"/>
-        </w:rPr>
-      </w:pPr>
-      <w:r>
-        <w:rPr>
-          <w:rFonts w:ascii="Consolas" w:eastAsiaTheme="minorHAnsi" w:hAnsi="Consolas" w:cs="Consolas"/>
-          <w:color w:val="000000"/>
-          <w:sz w:val="19"/>
-          <w:szCs w:val="19"/>
-          <w:highlight w:val="white"/>
-          <w:lang w:val="en-US" w:eastAsia="en-US"/>
+          <w:lang w:eastAsia="en-US"/>
+        </w:rPr>
+      </w:pPr>
+      <w:r>
+        <w:rPr>
+          <w:rFonts w:ascii="Consolas" w:eastAsiaTheme="minorHAnsi" w:hAnsi="Consolas" w:cs="Consolas"/>
+          <w:color w:val="000000"/>
+          <w:sz w:val="19"/>
+          <w:szCs w:val="19"/>
+          <w:highlight w:val="white"/>
+          <w:lang w:eastAsia="en-US"/>
         </w:rPr>
         <w:t xml:space="preserve">        }</w:t>
       </w:r>
@@ -3786,17 +3846,17 @@
           <w:sz w:val="19"/>
           <w:szCs w:val="19"/>
           <w:highlight w:val="white"/>
-          <w:lang w:val="en-US" w:eastAsia="en-US"/>
-        </w:rPr>
-      </w:pPr>
-      <w:r>
-        <w:rPr>
-          <w:rFonts w:ascii="Consolas" w:eastAsiaTheme="minorHAnsi" w:hAnsi="Consolas" w:cs="Consolas"/>
-          <w:color w:val="000000"/>
-          <w:sz w:val="19"/>
-          <w:szCs w:val="19"/>
-          <w:highlight w:val="white"/>
-          <w:lang w:val="en-US" w:eastAsia="en-US"/>
+          <w:lang w:eastAsia="en-US"/>
+        </w:rPr>
+      </w:pPr>
+      <w:r>
+        <w:rPr>
+          <w:rFonts w:ascii="Consolas" w:eastAsiaTheme="minorHAnsi" w:hAnsi="Consolas" w:cs="Consolas"/>
+          <w:color w:val="000000"/>
+          <w:sz w:val="19"/>
+          <w:szCs w:val="19"/>
+          <w:highlight w:val="white"/>
+          <w:lang w:eastAsia="en-US"/>
         </w:rPr>
         <w:t xml:space="preserve">    }</w:t>
       </w:r>
@@ -3812,17 +3872,17 @@
           <w:sz w:val="19"/>
           <w:szCs w:val="19"/>
           <w:highlight w:val="white"/>
-          <w:lang w:val="en-US" w:eastAsia="en-US"/>
-        </w:rPr>
-      </w:pPr>
-      <w:r>
-        <w:rPr>
-          <w:rFonts w:ascii="Consolas" w:eastAsiaTheme="minorHAnsi" w:hAnsi="Consolas" w:cs="Consolas"/>
-          <w:color w:val="000000"/>
-          <w:sz w:val="19"/>
-          <w:szCs w:val="19"/>
-          <w:highlight w:val="white"/>
-          <w:lang w:val="en-US" w:eastAsia="en-US"/>
+          <w:lang w:eastAsia="en-US"/>
+        </w:rPr>
+      </w:pPr>
+      <w:r>
+        <w:rPr>
+          <w:rFonts w:ascii="Consolas" w:eastAsiaTheme="minorHAnsi" w:hAnsi="Consolas" w:cs="Consolas"/>
+          <w:color w:val="000000"/>
+          <w:sz w:val="19"/>
+          <w:szCs w:val="19"/>
+          <w:highlight w:val="white"/>
+          <w:lang w:eastAsia="en-US"/>
         </w:rPr>
         <w:t>}</w:t>
       </w:r>
@@ -3935,7 +3995,6 @@
           <w:lang w:val="en-US"/>
         </w:rPr>
       </w:pPr>
-      <w:bookmarkStart w:id="0" w:name="_GoBack"/>
       <w:r>
         <w:rPr>
           <w:rFonts w:ascii="Arial" w:hAnsi="Arial" w:cs="Arial"/>
@@ -3948,7 +4007,6 @@
           </v:shape>
         </w:pict>
       </w:r>
-      <w:bookmarkEnd w:id="0"/>
     </w:p>
     <w:sectPr>
       <w:pgSz w:w="11906" w:h="16838"/>

</xml_diff>